<commit_message>
feat(form): ui additions and key changes
</commit_message>
<xml_diff>
--- a/backend/generated/FinalSurveyReport.docx
+++ b/backend/generated/FinalSurveyReport.docx
@@ -46,7 +46,7 @@
                 <w:sz w:val="24"/>
                 <w:szCs w:val="24"/>
               </w:rPr>
-              <w:t xml:space="preserve">DEL/NIA/10229/FSR</w:t>
+              <w:t xml:space="preserve">123456789</w:t>
             </w:r>
           </w:p>
         </w:tc>
@@ -80,7 +80,7 @@
                 <w:sz w:val="24"/>
                 <w:szCs w:val="24"/>
               </w:rPr>
-              <w:t xml:space="preserve">29th July 2025</w:t>
+              <w:t xml:space="preserve">06/05/2025</w:t>
             </w:r>
           </w:p>
         </w:tc>
@@ -100,7 +100,7 @@
           <w:sz w:val="24"/>
           <w:szCs w:val="24"/>
         </w:rPr>
-        <w:t xml:space="preserve">The New India Assurance Co. Ltd.,</w:t>
+        <w:t xml:space="preserve">Nike,</w:t>
       </w:r>
     </w:p>
     <w:p>
@@ -110,7 +110,7 @@
           <w:sz w:val="24"/>
           <w:szCs w:val="24"/>
         </w:rPr>
-        <w:t xml:space="preserve">Centralized Claims Hub MRO-III, New India Centre,</w:t>
+        <w:t xml:space="preserve">D-50a, 1st floor, Pandav Nagar,</w:t>
       </w:r>
     </w:p>
     <w:p>
@@ -120,7 +120,7 @@
           <w:sz w:val="24"/>
           <w:szCs w:val="24"/>
         </w:rPr>
-        <w:t xml:space="preserve">3rd Floor, 17-A, Cooperage Road, Mumbai – 400 001.</w:t>
+        <w:t xml:space="preserve">Delhi-110092</w:t>
       </w:r>
     </w:p>
     <w:p>
@@ -137,7 +137,7 @@
           <w:sz w:val="24"/>
           <w:szCs w:val="24"/>
         </w:rPr>
-        <w:t xml:space="preserve">Kind Attn.: Ms. Swati Tilak/ Ms. Indra Ayer.</w:t>
+        <w:t xml:space="preserve">Kind Attn.: Sonal Singh</w:t>
       </w:r>
     </w:p>
     <w:p>
@@ -242,17 +242,17 @@
                 <w:sz w:val="24"/>
                 <w:szCs w:val="24"/>
               </w:rPr>
-              <w:t xml:space="preserve">Cellular Network Policy No. 121200462426000000001</w:t>
-            </w:r>
-          </w:p>
-          <w:p>
-            <w:r>
-              <w:rPr>
-                <w:rFonts w:ascii="Arial" w:cs="Arial" w:eastAsia="Arial" w:hAnsi="Arial"/>
-                <w:sz w:val="24"/>
-                <w:szCs w:val="24"/>
-              </w:rPr>
-              <w:t xml:space="preserve">Burglary &amp; Theft. 121200462426000000002</w:t>
+              <w:t xml:space="preserve">Cellular Network Policy No. 12120046242600000001</w:t>
+            </w:r>
+          </w:p>
+          <w:p>
+            <w:r>
+              <w:rPr>
+                <w:rFonts w:ascii="Arial" w:cs="Arial" w:eastAsia="Arial" w:hAnsi="Arial"/>
+                <w:sz w:val="24"/>
+                <w:szCs w:val="24"/>
+              </w:rPr>
+              <w:t xml:space="preserve">Burglary &amp; Theft. 12120046242600000002</w:t>
             </w:r>
           </w:p>
         </w:tc>
@@ -320,17 +320,17 @@
                 <w:sz w:val="24"/>
                 <w:szCs w:val="24"/>
               </w:rPr>
-              <w:t xml:space="preserve">Insurer Claim No.    Details Awaited</w:t>
-            </w:r>
-          </w:p>
-          <w:p>
-            <w:r>
-              <w:rPr>
-                <w:rFonts w:ascii="Arial" w:cs="Arial" w:eastAsia="Arial" w:hAnsi="Arial"/>
-                <w:sz w:val="24"/>
-                <w:szCs w:val="24"/>
-              </w:rPr>
-              <w:t xml:space="preserve">Edme Control No.    MIS – 7228</w:t>
+              <w:t xml:space="preserve">Insurer Claim No.: Details Awaited</w:t>
+            </w:r>
+          </w:p>
+          <w:p>
+            <w:r>
+              <w:rPr>
+                <w:rFonts w:ascii="Arial" w:cs="Arial" w:eastAsia="Arial" w:hAnsi="Arial"/>
+                <w:sz w:val="24"/>
+                <w:szCs w:val="24"/>
+              </w:rPr>
+              <w:t xml:space="preserve">Edme Control No.: MIS – 7228</w:t>
             </w:r>
           </w:p>
         </w:tc>
@@ -420,24 +420,7 @@
                 <w:sz w:val="24"/>
                 <w:szCs w:val="24"/>
               </w:rPr>
-              <w:t xml:space="preserve">Pandurang </w:t>
-            </w:r>
-            <w:r>
-              <w:rPr>
-                <w:rFonts w:ascii="Arial" w:cs="Arial" w:eastAsia="Arial" w:hAnsi="Arial"/>
-                <w:sz w:val="24"/>
-                <w:szCs w:val="24"/>
-                <w:u w:val="single"/>
-              </w:rPr>
-              <w:t xml:space="preserve">Budhkar</w:t>
-            </w:r>
-            <w:r>
-              <w:rPr>
-                <w:rFonts w:ascii="Arial" w:cs="Arial" w:eastAsia="Arial" w:hAnsi="Arial"/>
-                <w:sz w:val="24"/>
-                <w:szCs w:val="24"/>
-              </w:rPr>
-              <w:t xml:space="preserve"> Marg, Worli, Mumbai – 400 030.</w:t>
+              <w:t xml:space="preserve">Pandurang Budhkar Marg, Worli, Mumbai – 400 030</w:t>
             </w:r>
           </w:p>
         </w:tc>
@@ -505,7 +488,7 @@
                 <w:sz w:val="24"/>
                 <w:szCs w:val="24"/>
               </w:rPr>
-              <w:t xml:space="preserve">Shri. Ram Kishan S/o Shri. Hukami. Khewat/Khata No.- 261/330. Rect</w:t>
+              <w:t xml:space="preserve">Shri. Ram Kishan S/o Shri. Hukami, Khewat/Khata No.- 261/330, Rect No.- 63, Killa No.- 4/1/3, Village &amp; Post Office-Bagpur, Tehsil &amp; District-Palwal, Haryana, India. Pin Code-121102</w:t>
             </w:r>
           </w:p>
         </w:tc>
@@ -969,7 +952,7 @@
               </w:tc>
               <w:tc>
                 <w:tcPr>
-                  <w:tcW w:type="pct" w:w="45%"/>
+                  <w:tcW w:type="pct" w:w="25%"/>
                   <w:tcBorders>
                     <w:top w:val="none"/>
                     <w:left w:val="none"/>
@@ -984,7 +967,7 @@
                       <w:sz w:val="24"/>
                       <w:szCs w:val="24"/>
                     </w:rPr>
-                    <w:t xml:space="preserve">Nitansh</w:t>
+                    <w:t xml:space="preserve">Gomez</w:t>
                   </w:r>
                 </w:p>
               </w:tc>
@@ -1052,7 +1035,7 @@
               </w:tc>
               <w:tc>
                 <w:tcPr>
-                  <w:tcW w:type="pct" w:w="45%"/>
+                  <w:tcW w:type="pct" w:w="25%"/>
                   <w:tcBorders>
                     <w:top w:val="none"/>
                     <w:left w:val="none"/>
@@ -1067,7 +1050,7 @@
                       <w:sz w:val="24"/>
                       <w:szCs w:val="24"/>
                     </w:rPr>
-                    <w:t xml:space="preserve">9813017817</w:t>
+                    <w:t xml:space="preserve">1100110011</w:t>
                   </w:r>
                 </w:p>
               </w:tc>
@@ -1173,7 +1156,7 @@
       </w:rPr>
       <w:t xml:space="preserve">E-Mail: </w:t>
     </w:r>
-    <w:hyperlink w:history="1" r:id="rIdya3cmcne-rzetmldgccej">
+    <w:hyperlink w:history="1" r:id="rIdfo4wpzz4szjblu2enobyn">
       <w:r>
         <w:rPr>
           <w:rStyle w:val="Hyperlink"/>

</xml_diff>

<commit_message>
fix: fix ts errors while build
</commit_message>
<xml_diff>
--- a/backend/generated/FinalSurveyReport.docx
+++ b/backend/generated/FinalSurveyReport.docx
@@ -46,7 +46,7 @@
                 <w:sz w:val="24"/>
                 <w:szCs w:val="24"/>
               </w:rPr>
-              <w:t xml:space="preserve">123456789</w:t>
+              <w:t xml:space="preserve">00000000000</w:t>
             </w:r>
           </w:p>
         </w:tc>
@@ -80,7 +80,7 @@
                 <w:sz w:val="24"/>
                 <w:szCs w:val="24"/>
               </w:rPr>
-              <w:t xml:space="preserve">06/05/2025</w:t>
+              <w:t xml:space="preserve">03/05/2025</w:t>
             </w:r>
           </w:p>
         </w:tc>
@@ -110,7 +110,7 @@
           <w:sz w:val="24"/>
           <w:szCs w:val="24"/>
         </w:rPr>
-        <w:t xml:space="preserve">D-50a, 1st floor, Pandav Nagar,</w:t>
+        <w:t xml:space="preserve">D-50a, 1st floor, Pandav Nagar, Delhi - 92,</w:t>
       </w:r>
     </w:p>
     <w:p>
@@ -410,7 +410,7 @@
                 <w:sz w:val="24"/>
                 <w:szCs w:val="24"/>
               </w:rPr>
-              <w:t xml:space="preserve">10th Floor, Birla Centurion, Century Mills Compound,</w:t>
+              <w:t xml:space="preserve">D-50a, 1st floor, Pandav Nagar, Delhi - 92</w:t>
             </w:r>
           </w:p>
           <w:p>
@@ -488,7 +488,7 @@
                 <w:sz w:val="24"/>
                 <w:szCs w:val="24"/>
               </w:rPr>
-              <w:t xml:space="preserve">Shri. Ram Kishan S/o Shri. Hukami, Khewat/Khata No.- 261/330, Rect No.- 63, Killa No.- 4/1/3, Village &amp; Post Office-Bagpur, Tehsil &amp; District-Palwal, Haryana, India. Pin Code-121102</w:t>
+              <w:t xml:space="preserve">D-50a, 1st floor, Pandav Nagar, Delhi - 92</w:t>
             </w:r>
           </w:p>
         </w:tc>
@@ -946,7 +946,7 @@
                       <w:sz w:val="24"/>
                       <w:szCs w:val="24"/>
                     </w:rPr>
-                    <w:t xml:space="preserve">Mr.</w:t>
+                    <w:t xml:space="preserve">Dr.</w:t>
                   </w:r>
                 </w:p>
               </w:tc>
@@ -967,7 +967,7 @@
                       <w:sz w:val="24"/>
                       <w:szCs w:val="24"/>
                     </w:rPr>
-                    <w:t xml:space="preserve">Gomez</w:t>
+                    <w:t xml:space="preserve">Ayush Singh</w:t>
                   </w:r>
                 </w:p>
               </w:tc>
@@ -1029,7 +1029,7 @@
                       <w:sz w:val="24"/>
                       <w:szCs w:val="24"/>
                     </w:rPr>
-                    <w:t xml:space="preserve">+91</w:t>
+                    <w:t xml:space="preserve">India</w:t>
                   </w:r>
                 </w:p>
               </w:tc>
@@ -1050,7 +1050,7 @@
                       <w:sz w:val="24"/>
                       <w:szCs w:val="24"/>
                     </w:rPr>
-                    <w:t xml:space="preserve">1100110011</w:t>
+                    <w:t xml:space="preserve">09540432056</w:t>
                   </w:r>
                 </w:p>
               </w:tc>

</xml_diff>

<commit_message>
feat(pages): generate 5 pages along with changed headers from page 2
</commit_message>
<xml_diff>
--- a/backend/generated/FinalSurveyReport.docx
+++ b/backend/generated/FinalSurveyReport.docx
@@ -46,7 +46,7 @@
                 <w:sz w:val="24"/>
                 <w:szCs w:val="24"/>
               </w:rPr>
-              <w:t xml:space="preserve">00000000000</w:t>
+              <w:t xml:space="preserve">123456789</w:t>
             </w:r>
           </w:p>
         </w:tc>
@@ -80,7 +80,7 @@
                 <w:sz w:val="24"/>
                 <w:szCs w:val="24"/>
               </w:rPr>
-              <w:t xml:space="preserve">03/05/2025</w:t>
+              <w:t xml:space="preserve">10th September 2025</w:t>
             </w:r>
           </w:p>
         </w:tc>
@@ -100,7 +100,7 @@
           <w:sz w:val="24"/>
           <w:szCs w:val="24"/>
         </w:rPr>
-        <w:t xml:space="preserve">Nike,</w:t>
+        <w:t xml:space="preserve">Simpplr,</w:t>
       </w:r>
     </w:p>
     <w:p>
@@ -110,7 +110,7 @@
           <w:sz w:val="24"/>
           <w:szCs w:val="24"/>
         </w:rPr>
-        <w:t xml:space="preserve">D-50a, 1st floor, Pandav Nagar, Delhi - 92,</w:t>
+        <w:t xml:space="preserve">D-50a, Pandav Nagar, Delhi-110092,</w:t>
       </w:r>
     </w:p>
     <w:p>
@@ -120,7 +120,6 @@
           <w:sz w:val="24"/>
           <w:szCs w:val="24"/>
         </w:rPr>
-        <w:t xml:space="preserve">Delhi-110092</w:t>
       </w:r>
     </w:p>
     <w:p>
@@ -137,7 +136,7 @@
           <w:sz w:val="24"/>
           <w:szCs w:val="24"/>
         </w:rPr>
-        <w:t xml:space="preserve">Kind Attn.: Sonal Singh</w:t>
+        <w:t xml:space="preserve">Kind Attn.: Anuj Gupta</w:t>
       </w:r>
     </w:p>
     <w:p>
@@ -242,7 +241,7 @@
                 <w:sz w:val="24"/>
                 <w:szCs w:val="24"/>
               </w:rPr>
-              <w:t xml:space="preserve">Cellular Network Policy No. 12120046242600000001</w:t>
+              <w:t xml:space="preserve">Q123</w:t>
             </w:r>
           </w:p>
           <w:p>
@@ -252,7 +251,6 @@
                 <w:sz w:val="24"/>
                 <w:szCs w:val="24"/>
               </w:rPr>
-              <w:t xml:space="preserve">Burglary &amp; Theft. 12120046242600000002</w:t>
             </w:r>
           </w:p>
         </w:tc>
@@ -320,7 +318,7 @@
                 <w:sz w:val="24"/>
                 <w:szCs w:val="24"/>
               </w:rPr>
-              <w:t xml:space="preserve">Insurer Claim No.: Details Awaited</w:t>
+              <w:t xml:space="preserve">Insurer Claim No.: undefined</w:t>
             </w:r>
           </w:p>
           <w:p>
@@ -330,7 +328,7 @@
                 <w:sz w:val="24"/>
                 <w:szCs w:val="24"/>
               </w:rPr>
-              <w:t xml:space="preserve">Edme Control No.: MIS – 7228</w:t>
+              <w:t xml:space="preserve">Edme Control No.: undefined</w:t>
             </w:r>
           </w:p>
         </w:tc>
@@ -400,7 +398,6 @@
                 <w:sz w:val="24"/>
                 <w:szCs w:val="24"/>
               </w:rPr>
-              <w:t xml:space="preserve">M/s. Vodafone Idea Ltd.</w:t>
             </w:r>
           </w:p>
           <w:p>
@@ -410,7 +407,6 @@
                 <w:sz w:val="24"/>
                 <w:szCs w:val="24"/>
               </w:rPr>
-              <w:t xml:space="preserve">D-50a, 1st floor, Pandav Nagar, Delhi - 92</w:t>
             </w:r>
           </w:p>
           <w:p>
@@ -420,7 +416,6 @@
                 <w:sz w:val="24"/>
                 <w:szCs w:val="24"/>
               </w:rPr>
-              <w:t xml:space="preserve">Pandurang Budhkar Marg, Worli, Mumbai – 400 030</w:t>
             </w:r>
           </w:p>
         </w:tc>
@@ -488,7 +483,6 @@
                 <w:sz w:val="24"/>
                 <w:szCs w:val="24"/>
               </w:rPr>
-              <w:t xml:space="preserve">D-50a, 1st floor, Pandav Nagar, Delhi - 92</w:t>
             </w:r>
           </w:p>
         </w:tc>
@@ -946,7 +940,7 @@
                       <w:sz w:val="24"/>
                       <w:szCs w:val="24"/>
                     </w:rPr>
-                    <w:t xml:space="preserve">Dr.</w:t>
+                    <w:t xml:space="preserve">Mr.</w:t>
                   </w:r>
                 </w:p>
               </w:tc>
@@ -967,7 +961,6 @@
                       <w:sz w:val="24"/>
                       <w:szCs w:val="24"/>
                     </w:rPr>
-                    <w:t xml:space="preserve">Ayush Singh</w:t>
                   </w:r>
                 </w:p>
               </w:tc>
@@ -1029,7 +1022,7 @@
                       <w:sz w:val="24"/>
                       <w:szCs w:val="24"/>
                     </w:rPr>
-                    <w:t xml:space="preserve">India</w:t>
+                    <w:t xml:space="preserve">+91</w:t>
                   </w:r>
                 </w:p>
               </w:tc>
@@ -1050,7 +1043,7 @@
                       <w:sz w:val="24"/>
                       <w:szCs w:val="24"/>
                     </w:rPr>
-                    <w:t xml:space="preserve">09540432056</w:t>
+                    <w:t xml:space="preserve">9540432056</w:t>
                   </w:r>
                 </w:p>
               </w:tc>
@@ -1060,9 +1053,57 @@
         </w:tc>
       </w:tr>
     </w:tbl>
+    <w:p>
+      <w:pPr>
+        <w:sectPr>
+          <w:headerReference w:type="default" r:id="rId6"/>
+          <w:footerReference w:type="default" r:id="rId7"/>
+          <w:pgSz w:w="11906" w:h="16838" w:orient="portrait"/>
+          <w:pgMar w:top="828" w:right="749" w:bottom="160" w:left="749" w:header="560" w:footer="216" w:gutter="0"/>
+          <w:pgNumType/>
+          <w:docGrid w:linePitch="360"/>
+        </w:sectPr>
+      </w:pPr>
+    </w:p>
+    <w:p>
+      <w:pPr>
+        <w:sectPr>
+          <w:headerReference w:type="default" r:id="rId8"/>
+          <w:footerReference w:type="default" r:id="rId9"/>
+          <w:pgSz w:w="11906" w:h="16838" w:orient="portrait"/>
+          <w:pgMar w:top="828" w:right="749" w:bottom="160" w:left="749" w:header="560" w:footer="216" w:gutter="0"/>
+          <w:pgNumType/>
+          <w:docGrid w:linePitch="360"/>
+        </w:sectPr>
+      </w:pPr>
+    </w:p>
+    <w:p>
+      <w:pPr>
+        <w:sectPr>
+          <w:headerReference w:type="default" r:id="rId10"/>
+          <w:footerReference w:type="default" r:id="rId11"/>
+          <w:pgSz w:w="11906" w:h="16838" w:orient="portrait"/>
+          <w:pgMar w:top="828" w:right="749" w:bottom="160" w:left="749" w:header="560" w:footer="216" w:gutter="0"/>
+          <w:pgNumType/>
+          <w:docGrid w:linePitch="360"/>
+        </w:sectPr>
+      </w:pPr>
+    </w:p>
+    <w:p>
+      <w:pPr>
+        <w:sectPr>
+          <w:headerReference w:type="default" r:id="rId12"/>
+          <w:footerReference w:type="default" r:id="rId13"/>
+          <w:pgSz w:w="11906" w:h="16838" w:orient="portrait"/>
+          <w:pgMar w:top="828" w:right="749" w:bottom="160" w:left="749" w:header="560" w:footer="216" w:gutter="0"/>
+          <w:pgNumType/>
+          <w:docGrid w:linePitch="360"/>
+        </w:sectPr>
+      </w:pPr>
+    </w:p>
     <w:sectPr>
-      <w:headerReference w:type="default" r:id="rId6"/>
-      <w:footerReference w:type="default" r:id="rId7"/>
+      <w:headerReference w:type="default" r:id="rId14"/>
+      <w:footerReference w:type="default" r:id="rId15"/>
       <w:pgSz w:w="11906" w:h="16838" w:orient="portrait"/>
       <w:pgMar w:top="828" w:right="749" w:bottom="160" w:left="749" w:header="560" w:footer="216" w:gutter="0"/>
       <w:pgNumType/>
@@ -1156,7 +1197,499 @@
       </w:rPr>
       <w:t xml:space="preserve">E-Mail: </w:t>
     </w:r>
-    <w:hyperlink w:history="1" r:id="rIdfo4wpzz4szjblu2enobyn">
+    <w:hyperlink w:history="1" r:id="rIdaw6i3vecrkrqqhycjawn3">
+      <w:r>
+        <w:rPr>
+          <w:rStyle w:val="Hyperlink"/>
+          <w:rFonts w:ascii="Arial" w:cs="Arial" w:eastAsia="Arial" w:hAnsi="Arial"/>
+          <w:sz w:val="18"/>
+          <w:szCs w:val="18"/>
+        </w:rPr>
+        <w:t xml:space="preserve">teamdelhi@teamisla.com</w:t>
+      </w:r>
+    </w:hyperlink>
+  </w:p>
+  <w:p>
+    <w:pPr>
+      <w:jc w:val="center"/>
+    </w:pPr>
+    <w:r>
+      <w:rPr>
+        <w:rFonts w:ascii="Arial" w:cs="Arial" w:eastAsia="Arial" w:hAnsi="Arial"/>
+        <w:sz w:val="18"/>
+        <w:szCs w:val="18"/>
+      </w:rPr>
+      <w:t xml:space="preserve">Corp. License No. 200028   Valid upto 12.01.2026</w:t>
+    </w:r>
+  </w:p>
+  <w:p>
+    <w:pPr>
+      <w:jc w:val="center"/>
+    </w:pPr>
+    <w:r>
+      <w:rPr>
+        <w:rFonts w:ascii="Arial" w:cs="Arial" w:eastAsia="Arial" w:hAnsi="Arial"/>
+        <w:b/>
+        <w:bCs/>
+        <w:sz w:val="18"/>
+        <w:szCs w:val="18"/>
+      </w:rPr>
+      <w:t xml:space="preserve">Branches: ● Ahmedabad ● Bangalore ● Chennai ● Delhi ● Guwahati ● Hyderabad ● Lucknow ● Mumbai</w:t>
+    </w:r>
+  </w:p>
+</w:ftr>
+</file>
+
+<file path=word/footer2.xml><?xml version="1.0" encoding="utf-8"?>
+<w:ftr xmlns:wpc="http://schemas.microsoft.com/office/word/2010/wordprocessingCanvas" xmlns:mc="http://schemas.openxmlformats.org/markup-compatibility/2006" xmlns:o="urn:schemas-microsoft-com:office:office" xmlns:r="http://schemas.openxmlformats.org/officeDocument/2006/relationships" xmlns:m="http://schemas.openxmlformats.org/officeDocument/2006/math" xmlns:v="urn:schemas-microsoft-com:vml" xmlns:wp14="http://schemas.microsoft.com/office/word/2010/wordprocessingDrawing" xmlns:wp="http://schemas.openxmlformats.org/drawingml/2006/wordprocessingDrawing" xmlns:w10="urn:schemas-microsoft-com:office:word" xmlns:w="http://schemas.openxmlformats.org/wordprocessingml/2006/main" xmlns:w14="http://schemas.microsoft.com/office/word/2010/wordml" xmlns:w15="http://schemas.microsoft.com/office/word/2012/wordml" xmlns:wpg="http://schemas.microsoft.com/office/word/2010/wordprocessingGroup" xmlns:wpi="http://schemas.microsoft.com/office/word/2010/wordprocessingInk" xmlns:wne="http://schemas.microsoft.com/office/word/2006/wordml" xmlns:wps="http://schemas.microsoft.com/office/word/2010/wordprocessingShape">
+  <w:p>
+    <w:pPr>
+      <w:spacing w:before="100" w:after="100"/>
+      <w:ind w:left="-749"/>
+    </w:pPr>
+    <w:r>
+      <w:drawing>
+        <wp:inline distT="0" distB="0" distL="0" distR="0">
+          <wp:extent cx="116586000" cy="47625"/>
+          <wp:effectExtent t="0" r="0" b="0" l="0"/>
+          <wp:docPr id="1" name="" descr="" title=""/>
+          <wp:cNvGraphicFramePr>
+            <a:graphicFrameLocks xmlns:a="http://schemas.openxmlformats.org/drawingml/2006/main" noChangeAspect="1"/>
+          </wp:cNvGraphicFramePr>
+          <a:graphic xmlns:a="http://schemas.openxmlformats.org/drawingml/2006/main">
+            <a:graphicData uri="http://schemas.openxmlformats.org/drawingml/2006/picture">
+              <pic:pic xmlns:pic="http://schemas.openxmlformats.org/drawingml/2006/picture">
+                <pic:nvPicPr>
+                  <pic:cNvPr id="0" name="" descr=""/>
+                  <pic:cNvPicPr>
+                    <a:picLocks noChangeAspect="1" noChangeArrowheads="1"/>
+                  </pic:cNvPicPr>
+                </pic:nvPicPr>
+                <pic:blipFill>
+                  <a:blip r:embed="rId0" cstate="none"/>
+                  <a:srcRect/>
+                  <a:stretch>
+                    <a:fillRect/>
+                  </a:stretch>
+                </pic:blipFill>
+                <pic:spPr bwMode="auto">
+                  <a:xfrm>
+                    <a:off x="0" y="0"/>
+                    <a:ext cx="116586000" cy="47625"/>
+                  </a:xfrm>
+                  <a:prstGeom prst="rect">
+                    <a:avLst/>
+                  </a:prstGeom>
+                </pic:spPr>
+              </pic:pic>
+            </a:graphicData>
+          </a:graphic>
+        </wp:inline>
+      </w:drawing>
+    </w:r>
+  </w:p>
+  <w:p>
+    <w:pPr>
+      <w:jc w:val="center"/>
+    </w:pPr>
+    <w:r>
+      <w:rPr>
+        <w:sz w:val="18"/>
+        <w:szCs w:val="18"/>
+      </w:rPr>
+      <w:t xml:space="preserve">Regd. Office: 411 - 412, 4th Floor, Aggarwal Cyber Plaza 1, Netaji Subhash Place, New Delhi – 110 034</w:t>
+    </w:r>
+  </w:p>
+  <w:p>
+    <w:pPr>
+      <w:jc w:val="center"/>
+    </w:pPr>
+    <w:r>
+      <w:rPr>
+        <w:rFonts w:ascii="Arial" w:cs="Arial" w:eastAsia="Arial" w:hAnsi="Arial"/>
+        <w:sz w:val="18"/>
+        <w:szCs w:val="18"/>
+      </w:rPr>
+      <w:t xml:space="preserve">Phone: +91 11 2735 7488 &amp; 89   </w:t>
+    </w:r>
+    <w:r>
+      <w:rPr>
+        <w:rFonts w:ascii="Arial" w:cs="Arial" w:eastAsia="Arial" w:hAnsi="Arial"/>
+        <w:sz w:val="18"/>
+        <w:szCs w:val="18"/>
+      </w:rPr>
+      <w:t xml:space="preserve">E-Mail: </w:t>
+    </w:r>
+    <w:hyperlink w:history="1" r:id="rIdaw6i3vecrkrqqhycjawn3">
+      <w:r>
+        <w:rPr>
+          <w:rStyle w:val="Hyperlink"/>
+          <w:rFonts w:ascii="Arial" w:cs="Arial" w:eastAsia="Arial" w:hAnsi="Arial"/>
+          <w:sz w:val="18"/>
+          <w:szCs w:val="18"/>
+        </w:rPr>
+        <w:t xml:space="preserve">teamdelhi@teamisla.com</w:t>
+      </w:r>
+    </w:hyperlink>
+  </w:p>
+  <w:p>
+    <w:pPr>
+      <w:jc w:val="center"/>
+    </w:pPr>
+    <w:r>
+      <w:rPr>
+        <w:rFonts w:ascii="Arial" w:cs="Arial" w:eastAsia="Arial" w:hAnsi="Arial"/>
+        <w:sz w:val="18"/>
+        <w:szCs w:val="18"/>
+      </w:rPr>
+      <w:t xml:space="preserve">Corp. License No. 200028   Valid upto 12.01.2026</w:t>
+    </w:r>
+  </w:p>
+  <w:p>
+    <w:pPr>
+      <w:jc w:val="center"/>
+    </w:pPr>
+    <w:r>
+      <w:rPr>
+        <w:rFonts w:ascii="Arial" w:cs="Arial" w:eastAsia="Arial" w:hAnsi="Arial"/>
+        <w:b/>
+        <w:bCs/>
+        <w:sz w:val="18"/>
+        <w:szCs w:val="18"/>
+      </w:rPr>
+      <w:t xml:space="preserve">Branches: ● Ahmedabad ● Bangalore ● Chennai ● Delhi ● Guwahati ● Hyderabad ● Lucknow ● Mumbai</w:t>
+    </w:r>
+  </w:p>
+</w:ftr>
+</file>
+
+<file path=word/footer3.xml><?xml version="1.0" encoding="utf-8"?>
+<w:ftr xmlns:wpc="http://schemas.microsoft.com/office/word/2010/wordprocessingCanvas" xmlns:mc="http://schemas.openxmlformats.org/markup-compatibility/2006" xmlns:o="urn:schemas-microsoft-com:office:office" xmlns:r="http://schemas.openxmlformats.org/officeDocument/2006/relationships" xmlns:m="http://schemas.openxmlformats.org/officeDocument/2006/math" xmlns:v="urn:schemas-microsoft-com:vml" xmlns:wp14="http://schemas.microsoft.com/office/word/2010/wordprocessingDrawing" xmlns:wp="http://schemas.openxmlformats.org/drawingml/2006/wordprocessingDrawing" xmlns:w10="urn:schemas-microsoft-com:office:word" xmlns:w="http://schemas.openxmlformats.org/wordprocessingml/2006/main" xmlns:w14="http://schemas.microsoft.com/office/word/2010/wordml" xmlns:w15="http://schemas.microsoft.com/office/word/2012/wordml" xmlns:wpg="http://schemas.microsoft.com/office/word/2010/wordprocessingGroup" xmlns:wpi="http://schemas.microsoft.com/office/word/2010/wordprocessingInk" xmlns:wne="http://schemas.microsoft.com/office/word/2006/wordml" xmlns:wps="http://schemas.microsoft.com/office/word/2010/wordprocessingShape">
+  <w:p>
+    <w:pPr>
+      <w:spacing w:before="100" w:after="100"/>
+      <w:ind w:left="-749"/>
+    </w:pPr>
+    <w:r>
+      <w:drawing>
+        <wp:inline distT="0" distB="0" distL="0" distR="0">
+          <wp:extent cx="116586000" cy="47625"/>
+          <wp:effectExtent t="0" r="0" b="0" l="0"/>
+          <wp:docPr id="1" name="" descr="" title=""/>
+          <wp:cNvGraphicFramePr>
+            <a:graphicFrameLocks xmlns:a="http://schemas.openxmlformats.org/drawingml/2006/main" noChangeAspect="1"/>
+          </wp:cNvGraphicFramePr>
+          <a:graphic xmlns:a="http://schemas.openxmlformats.org/drawingml/2006/main">
+            <a:graphicData uri="http://schemas.openxmlformats.org/drawingml/2006/picture">
+              <pic:pic xmlns:pic="http://schemas.openxmlformats.org/drawingml/2006/picture">
+                <pic:nvPicPr>
+                  <pic:cNvPr id="0" name="" descr=""/>
+                  <pic:cNvPicPr>
+                    <a:picLocks noChangeAspect="1" noChangeArrowheads="1"/>
+                  </pic:cNvPicPr>
+                </pic:nvPicPr>
+                <pic:blipFill>
+                  <a:blip r:embed="rId0" cstate="none"/>
+                  <a:srcRect/>
+                  <a:stretch>
+                    <a:fillRect/>
+                  </a:stretch>
+                </pic:blipFill>
+                <pic:spPr bwMode="auto">
+                  <a:xfrm>
+                    <a:off x="0" y="0"/>
+                    <a:ext cx="116586000" cy="47625"/>
+                  </a:xfrm>
+                  <a:prstGeom prst="rect">
+                    <a:avLst/>
+                  </a:prstGeom>
+                </pic:spPr>
+              </pic:pic>
+            </a:graphicData>
+          </a:graphic>
+        </wp:inline>
+      </w:drawing>
+    </w:r>
+  </w:p>
+  <w:p>
+    <w:pPr>
+      <w:jc w:val="center"/>
+    </w:pPr>
+    <w:r>
+      <w:rPr>
+        <w:sz w:val="18"/>
+        <w:szCs w:val="18"/>
+      </w:rPr>
+      <w:t xml:space="preserve">Regd. Office: 411 - 412, 4th Floor, Aggarwal Cyber Plaza 1, Netaji Subhash Place, New Delhi – 110 034</w:t>
+    </w:r>
+  </w:p>
+  <w:p>
+    <w:pPr>
+      <w:jc w:val="center"/>
+    </w:pPr>
+    <w:r>
+      <w:rPr>
+        <w:rFonts w:ascii="Arial" w:cs="Arial" w:eastAsia="Arial" w:hAnsi="Arial"/>
+        <w:sz w:val="18"/>
+        <w:szCs w:val="18"/>
+      </w:rPr>
+      <w:t xml:space="preserve">Phone: +91 11 2735 7488 &amp; 89   </w:t>
+    </w:r>
+    <w:r>
+      <w:rPr>
+        <w:rFonts w:ascii="Arial" w:cs="Arial" w:eastAsia="Arial" w:hAnsi="Arial"/>
+        <w:sz w:val="18"/>
+        <w:szCs w:val="18"/>
+      </w:rPr>
+      <w:t xml:space="preserve">E-Mail: </w:t>
+    </w:r>
+    <w:hyperlink w:history="1" r:id="rIdaw6i3vecrkrqqhycjawn3">
+      <w:r>
+        <w:rPr>
+          <w:rStyle w:val="Hyperlink"/>
+          <w:rFonts w:ascii="Arial" w:cs="Arial" w:eastAsia="Arial" w:hAnsi="Arial"/>
+          <w:sz w:val="18"/>
+          <w:szCs w:val="18"/>
+        </w:rPr>
+        <w:t xml:space="preserve">teamdelhi@teamisla.com</w:t>
+      </w:r>
+    </w:hyperlink>
+  </w:p>
+  <w:p>
+    <w:pPr>
+      <w:jc w:val="center"/>
+    </w:pPr>
+    <w:r>
+      <w:rPr>
+        <w:rFonts w:ascii="Arial" w:cs="Arial" w:eastAsia="Arial" w:hAnsi="Arial"/>
+        <w:sz w:val="18"/>
+        <w:szCs w:val="18"/>
+      </w:rPr>
+      <w:t xml:space="preserve">Corp. License No. 200028   Valid upto 12.01.2026</w:t>
+    </w:r>
+  </w:p>
+  <w:p>
+    <w:pPr>
+      <w:jc w:val="center"/>
+    </w:pPr>
+    <w:r>
+      <w:rPr>
+        <w:rFonts w:ascii="Arial" w:cs="Arial" w:eastAsia="Arial" w:hAnsi="Arial"/>
+        <w:b/>
+        <w:bCs/>
+        <w:sz w:val="18"/>
+        <w:szCs w:val="18"/>
+      </w:rPr>
+      <w:t xml:space="preserve">Branches: ● Ahmedabad ● Bangalore ● Chennai ● Delhi ● Guwahati ● Hyderabad ● Lucknow ● Mumbai</w:t>
+    </w:r>
+  </w:p>
+</w:ftr>
+</file>
+
+<file path=word/footer4.xml><?xml version="1.0" encoding="utf-8"?>
+<w:ftr xmlns:wpc="http://schemas.microsoft.com/office/word/2010/wordprocessingCanvas" xmlns:mc="http://schemas.openxmlformats.org/markup-compatibility/2006" xmlns:o="urn:schemas-microsoft-com:office:office" xmlns:r="http://schemas.openxmlformats.org/officeDocument/2006/relationships" xmlns:m="http://schemas.openxmlformats.org/officeDocument/2006/math" xmlns:v="urn:schemas-microsoft-com:vml" xmlns:wp14="http://schemas.microsoft.com/office/word/2010/wordprocessingDrawing" xmlns:wp="http://schemas.openxmlformats.org/drawingml/2006/wordprocessingDrawing" xmlns:w10="urn:schemas-microsoft-com:office:word" xmlns:w="http://schemas.openxmlformats.org/wordprocessingml/2006/main" xmlns:w14="http://schemas.microsoft.com/office/word/2010/wordml" xmlns:w15="http://schemas.microsoft.com/office/word/2012/wordml" xmlns:wpg="http://schemas.microsoft.com/office/word/2010/wordprocessingGroup" xmlns:wpi="http://schemas.microsoft.com/office/word/2010/wordprocessingInk" xmlns:wne="http://schemas.microsoft.com/office/word/2006/wordml" xmlns:wps="http://schemas.microsoft.com/office/word/2010/wordprocessingShape">
+  <w:p>
+    <w:pPr>
+      <w:spacing w:before="100" w:after="100"/>
+      <w:ind w:left="-749"/>
+    </w:pPr>
+    <w:r>
+      <w:drawing>
+        <wp:inline distT="0" distB="0" distL="0" distR="0">
+          <wp:extent cx="116586000" cy="47625"/>
+          <wp:effectExtent t="0" r="0" b="0" l="0"/>
+          <wp:docPr id="1" name="" descr="" title=""/>
+          <wp:cNvGraphicFramePr>
+            <a:graphicFrameLocks xmlns:a="http://schemas.openxmlformats.org/drawingml/2006/main" noChangeAspect="1"/>
+          </wp:cNvGraphicFramePr>
+          <a:graphic xmlns:a="http://schemas.openxmlformats.org/drawingml/2006/main">
+            <a:graphicData uri="http://schemas.openxmlformats.org/drawingml/2006/picture">
+              <pic:pic xmlns:pic="http://schemas.openxmlformats.org/drawingml/2006/picture">
+                <pic:nvPicPr>
+                  <pic:cNvPr id="0" name="" descr=""/>
+                  <pic:cNvPicPr>
+                    <a:picLocks noChangeAspect="1" noChangeArrowheads="1"/>
+                  </pic:cNvPicPr>
+                </pic:nvPicPr>
+                <pic:blipFill>
+                  <a:blip r:embed="rId0" cstate="none"/>
+                  <a:srcRect/>
+                  <a:stretch>
+                    <a:fillRect/>
+                  </a:stretch>
+                </pic:blipFill>
+                <pic:spPr bwMode="auto">
+                  <a:xfrm>
+                    <a:off x="0" y="0"/>
+                    <a:ext cx="116586000" cy="47625"/>
+                  </a:xfrm>
+                  <a:prstGeom prst="rect">
+                    <a:avLst/>
+                  </a:prstGeom>
+                </pic:spPr>
+              </pic:pic>
+            </a:graphicData>
+          </a:graphic>
+        </wp:inline>
+      </w:drawing>
+    </w:r>
+  </w:p>
+  <w:p>
+    <w:pPr>
+      <w:jc w:val="center"/>
+    </w:pPr>
+    <w:r>
+      <w:rPr>
+        <w:sz w:val="18"/>
+        <w:szCs w:val="18"/>
+      </w:rPr>
+      <w:t xml:space="preserve">Regd. Office: 411 - 412, 4th Floor, Aggarwal Cyber Plaza 1, Netaji Subhash Place, New Delhi – 110 034</w:t>
+    </w:r>
+  </w:p>
+  <w:p>
+    <w:pPr>
+      <w:jc w:val="center"/>
+    </w:pPr>
+    <w:r>
+      <w:rPr>
+        <w:rFonts w:ascii="Arial" w:cs="Arial" w:eastAsia="Arial" w:hAnsi="Arial"/>
+        <w:sz w:val="18"/>
+        <w:szCs w:val="18"/>
+      </w:rPr>
+      <w:t xml:space="preserve">Phone: +91 11 2735 7488 &amp; 89   </w:t>
+    </w:r>
+    <w:r>
+      <w:rPr>
+        <w:rFonts w:ascii="Arial" w:cs="Arial" w:eastAsia="Arial" w:hAnsi="Arial"/>
+        <w:sz w:val="18"/>
+        <w:szCs w:val="18"/>
+      </w:rPr>
+      <w:t xml:space="preserve">E-Mail: </w:t>
+    </w:r>
+    <w:hyperlink w:history="1" r:id="rIdaw6i3vecrkrqqhycjawn3">
+      <w:r>
+        <w:rPr>
+          <w:rStyle w:val="Hyperlink"/>
+          <w:rFonts w:ascii="Arial" w:cs="Arial" w:eastAsia="Arial" w:hAnsi="Arial"/>
+          <w:sz w:val="18"/>
+          <w:szCs w:val="18"/>
+        </w:rPr>
+        <w:t xml:space="preserve">teamdelhi@teamisla.com</w:t>
+      </w:r>
+    </w:hyperlink>
+  </w:p>
+  <w:p>
+    <w:pPr>
+      <w:jc w:val="center"/>
+    </w:pPr>
+    <w:r>
+      <w:rPr>
+        <w:rFonts w:ascii="Arial" w:cs="Arial" w:eastAsia="Arial" w:hAnsi="Arial"/>
+        <w:sz w:val="18"/>
+        <w:szCs w:val="18"/>
+      </w:rPr>
+      <w:t xml:space="preserve">Corp. License No. 200028   Valid upto 12.01.2026</w:t>
+    </w:r>
+  </w:p>
+  <w:p>
+    <w:pPr>
+      <w:jc w:val="center"/>
+    </w:pPr>
+    <w:r>
+      <w:rPr>
+        <w:rFonts w:ascii="Arial" w:cs="Arial" w:eastAsia="Arial" w:hAnsi="Arial"/>
+        <w:b/>
+        <w:bCs/>
+        <w:sz w:val="18"/>
+        <w:szCs w:val="18"/>
+      </w:rPr>
+      <w:t xml:space="preserve">Branches: ● Ahmedabad ● Bangalore ● Chennai ● Delhi ● Guwahati ● Hyderabad ● Lucknow ● Mumbai</w:t>
+    </w:r>
+  </w:p>
+</w:ftr>
+</file>
+
+<file path=word/footer5.xml><?xml version="1.0" encoding="utf-8"?>
+<w:ftr xmlns:wpc="http://schemas.microsoft.com/office/word/2010/wordprocessingCanvas" xmlns:mc="http://schemas.openxmlformats.org/markup-compatibility/2006" xmlns:o="urn:schemas-microsoft-com:office:office" xmlns:r="http://schemas.openxmlformats.org/officeDocument/2006/relationships" xmlns:m="http://schemas.openxmlformats.org/officeDocument/2006/math" xmlns:v="urn:schemas-microsoft-com:vml" xmlns:wp14="http://schemas.microsoft.com/office/word/2010/wordprocessingDrawing" xmlns:wp="http://schemas.openxmlformats.org/drawingml/2006/wordprocessingDrawing" xmlns:w10="urn:schemas-microsoft-com:office:word" xmlns:w="http://schemas.openxmlformats.org/wordprocessingml/2006/main" xmlns:w14="http://schemas.microsoft.com/office/word/2010/wordml" xmlns:w15="http://schemas.microsoft.com/office/word/2012/wordml" xmlns:wpg="http://schemas.microsoft.com/office/word/2010/wordprocessingGroup" xmlns:wpi="http://schemas.microsoft.com/office/word/2010/wordprocessingInk" xmlns:wne="http://schemas.microsoft.com/office/word/2006/wordml" xmlns:wps="http://schemas.microsoft.com/office/word/2010/wordprocessingShape">
+  <w:p>
+    <w:pPr>
+      <w:spacing w:before="100" w:after="100"/>
+      <w:ind w:left="-749"/>
+    </w:pPr>
+    <w:r>
+      <w:drawing>
+        <wp:inline distT="0" distB="0" distL="0" distR="0">
+          <wp:extent cx="116586000" cy="47625"/>
+          <wp:effectExtent t="0" r="0" b="0" l="0"/>
+          <wp:docPr id="1" name="" descr="" title=""/>
+          <wp:cNvGraphicFramePr>
+            <a:graphicFrameLocks xmlns:a="http://schemas.openxmlformats.org/drawingml/2006/main" noChangeAspect="1"/>
+          </wp:cNvGraphicFramePr>
+          <a:graphic xmlns:a="http://schemas.openxmlformats.org/drawingml/2006/main">
+            <a:graphicData uri="http://schemas.openxmlformats.org/drawingml/2006/picture">
+              <pic:pic xmlns:pic="http://schemas.openxmlformats.org/drawingml/2006/picture">
+                <pic:nvPicPr>
+                  <pic:cNvPr id="0" name="" descr=""/>
+                  <pic:cNvPicPr>
+                    <a:picLocks noChangeAspect="1" noChangeArrowheads="1"/>
+                  </pic:cNvPicPr>
+                </pic:nvPicPr>
+                <pic:blipFill>
+                  <a:blip r:embed="rId0" cstate="none"/>
+                  <a:srcRect/>
+                  <a:stretch>
+                    <a:fillRect/>
+                  </a:stretch>
+                </pic:blipFill>
+                <pic:spPr bwMode="auto">
+                  <a:xfrm>
+                    <a:off x="0" y="0"/>
+                    <a:ext cx="116586000" cy="47625"/>
+                  </a:xfrm>
+                  <a:prstGeom prst="rect">
+                    <a:avLst/>
+                  </a:prstGeom>
+                </pic:spPr>
+              </pic:pic>
+            </a:graphicData>
+          </a:graphic>
+        </wp:inline>
+      </w:drawing>
+    </w:r>
+  </w:p>
+  <w:p>
+    <w:pPr>
+      <w:jc w:val="center"/>
+    </w:pPr>
+    <w:r>
+      <w:rPr>
+        <w:sz w:val="18"/>
+        <w:szCs w:val="18"/>
+      </w:rPr>
+      <w:t xml:space="preserve">Regd. Office: 411 - 412, 4th Floor, Aggarwal Cyber Plaza 1, Netaji Subhash Place, New Delhi – 110 034</w:t>
+    </w:r>
+  </w:p>
+  <w:p>
+    <w:pPr>
+      <w:jc w:val="center"/>
+    </w:pPr>
+    <w:r>
+      <w:rPr>
+        <w:rFonts w:ascii="Arial" w:cs="Arial" w:eastAsia="Arial" w:hAnsi="Arial"/>
+        <w:sz w:val="18"/>
+        <w:szCs w:val="18"/>
+      </w:rPr>
+      <w:t xml:space="preserve">Phone: +91 11 2735 7488 &amp; 89   </w:t>
+    </w:r>
+    <w:r>
+      <w:rPr>
+        <w:rFonts w:ascii="Arial" w:cs="Arial" w:eastAsia="Arial" w:hAnsi="Arial"/>
+        <w:sz w:val="18"/>
+        <w:szCs w:val="18"/>
+      </w:rPr>
+      <w:t xml:space="preserve">E-Mail: </w:t>
+    </w:r>
+    <w:hyperlink w:history="1" r:id="rIdaw6i3vecrkrqqhycjawn3">
       <w:r>
         <w:rPr>
           <w:rStyle w:val="Hyperlink"/>
@@ -1425,6 +1958,646 @@
 </w:hdr>
 </file>
 
+<file path=word/header2.xml><?xml version="1.0" encoding="utf-8"?>
+<w:hdr xmlns:wpc="http://schemas.microsoft.com/office/word/2010/wordprocessingCanvas" xmlns:mc="http://schemas.openxmlformats.org/markup-compatibility/2006" xmlns:o="urn:schemas-microsoft-com:office:office" xmlns:r="http://schemas.openxmlformats.org/officeDocument/2006/relationships" xmlns:m="http://schemas.openxmlformats.org/officeDocument/2006/math" xmlns:v="urn:schemas-microsoft-com:vml" xmlns:wp14="http://schemas.microsoft.com/office/word/2010/wordprocessingDrawing" xmlns:wp="http://schemas.openxmlformats.org/drawingml/2006/wordprocessingDrawing" xmlns:w10="urn:schemas-microsoft-com:office:word" xmlns:w="http://schemas.openxmlformats.org/wordprocessingml/2006/main" xmlns:w14="http://schemas.microsoft.com/office/word/2010/wordml" xmlns:w15="http://schemas.microsoft.com/office/word/2012/wordml" xmlns:wpg="http://schemas.microsoft.com/office/word/2010/wordprocessingGroup" xmlns:wpi="http://schemas.microsoft.com/office/word/2010/wordprocessingInk" xmlns:wne="http://schemas.microsoft.com/office/word/2006/wordml" xmlns:wps="http://schemas.microsoft.com/office/word/2010/wordprocessingShape" xmlns:cx="http://schemas.microsoft.com/office/drawing/2014/chartex" xmlns:cx1="http://schemas.microsoft.com/office/drawing/2015/9/8/chartex" xmlns:cx2="http://schemas.microsoft.com/office/drawing/2015/10/21/chartex" xmlns:cx3="http://schemas.microsoft.com/office/drawing/2016/5/9/chartex" xmlns:cx4="http://schemas.microsoft.com/office/drawing/2016/5/10/chartex" xmlns:cx5="http://schemas.microsoft.com/office/drawing/2016/5/11/chartex" xmlns:cx6="http://schemas.microsoft.com/office/drawing/2016/5/12/chartex" xmlns:cx7="http://schemas.microsoft.com/office/drawing/2016/5/13/chartex" xmlns:cx8="http://schemas.microsoft.com/office/drawing/2016/5/14/chartex" xmlns:w16cid="http://schemas.microsoft.com/office/word/2016/wordml/cid" xmlns:w16se="http://schemas.microsoft.com/office/word/2015/wordml/symex">
+  <w:tbl>
+    <w:tblPr>
+      <w:tblW w:type="pct" w:w="100%"/>
+      <w:tblBorders>
+        <w:top w:val="none"/>
+        <w:left w:val="none"/>
+        <w:bottom w:val="none"/>
+        <w:right w:val="none"/>
+        <w:insideH w:val="none"/>
+        <w:insideV w:val="none"/>
+      </w:tblBorders>
+    </w:tblPr>
+    <w:tblGrid>
+      <w:gridCol w:w="100"/>
+      <w:gridCol w:w="100"/>
+    </w:tblGrid>
+    <w:tr>
+      <w:tc>
+        <w:tcPr>
+          <w:tcBorders>
+            <w:top w:val="none"/>
+            <w:left w:val="none"/>
+            <w:bottom w:val="none"/>
+            <w:right w:val="none"/>
+          </w:tcBorders>
+        </w:tcPr>
+        <w:p>
+          <w:r>
+            <w:rPr>
+              <w:rFonts w:ascii="Arial" w:cs="Arial" w:eastAsia="Arial" w:hAnsi="Arial"/>
+              <w:b/>
+              <w:bCs/>
+              <w:color w:val="D35400"/>
+              <w:sz w:val="28"/>
+              <w:szCs w:val="28"/>
+            </w:rPr>
+            <w:t xml:space="preserve">123456789</w:t>
+          </w:r>
+        </w:p>
+        <w:p>
+          <w:r>
+            <w:rPr>
+              <w:rFonts w:ascii="Arial" w:cs="Arial" w:eastAsia="Arial" w:hAnsi="Arial"/>
+              <w:b/>
+              <w:bCs/>
+              <w:sz w:val="24"/>
+              <w:szCs w:val="24"/>
+            </w:rPr>
+            <w:t xml:space="preserve">Cont. Sheet No. 2</w:t>
+          </w:r>
+        </w:p>
+      </w:tc>
+      <w:tc>
+        <w:tcPr>
+          <w:tcBorders>
+            <w:top w:val="none"/>
+            <w:left w:val="none"/>
+            <w:bottom w:val="none"/>
+            <w:right w:val="none"/>
+          </w:tcBorders>
+        </w:tcPr>
+        <w:p>
+          <w:pPr>
+            <w:jc w:val="right"/>
+          </w:pPr>
+          <w:r>
+            <w:drawing>
+              <wp:inline distT="0" distB="0" distL="0" distR="0">
+                <wp:extent cx="2047875" cy="714375"/>
+                <wp:effectExtent t="0" r="0" b="0" l="0"/>
+                <wp:docPr id="1" name="" descr="" title=""/>
+                <wp:cNvGraphicFramePr>
+                  <a:graphicFrameLocks xmlns:a="http://schemas.openxmlformats.org/drawingml/2006/main" noChangeAspect="1"/>
+                </wp:cNvGraphicFramePr>
+                <a:graphic xmlns:a="http://schemas.openxmlformats.org/drawingml/2006/main">
+                  <a:graphicData uri="http://schemas.openxmlformats.org/drawingml/2006/picture">
+                    <pic:pic xmlns:pic="http://schemas.openxmlformats.org/drawingml/2006/picture">
+                      <pic:nvPicPr>
+                        <pic:cNvPr id="0" name="" descr=""/>
+                        <pic:cNvPicPr>
+                          <a:picLocks noChangeAspect="1" noChangeArrowheads="1"/>
+                        </pic:cNvPicPr>
+                      </pic:nvPicPr>
+                      <pic:blipFill>
+                        <a:blip r:embed="rId0" cstate="none"/>
+                        <a:srcRect/>
+                        <a:stretch>
+                          <a:fillRect/>
+                        </a:stretch>
+                      </pic:blipFill>
+                      <pic:spPr bwMode="auto">
+                        <a:xfrm>
+                          <a:off x="0" y="0"/>
+                          <a:ext cx="2047875" cy="714375"/>
+                        </a:xfrm>
+                        <a:prstGeom prst="rect">
+                          <a:avLst/>
+                        </a:prstGeom>
+                      </pic:spPr>
+                    </pic:pic>
+                  </a:graphicData>
+                </a:graphic>
+              </wp:inline>
+            </w:drawing>
+          </w:r>
+        </w:p>
+      </w:tc>
+    </w:tr>
+  </w:tbl>
+  <w:p>
+    <w:pPr>
+      <w:spacing w:before="100" w:after="100"/>
+      <w:ind w:left="-749"/>
+    </w:pPr>
+    <w:r>
+      <w:drawing>
+        <wp:inline distT="0" distB="0" distL="0" distR="0">
+          <wp:extent cx="116586000" cy="47625"/>
+          <wp:effectExtent t="0" r="0" b="0" l="0"/>
+          <wp:docPr id="1" name="" descr="" title=""/>
+          <wp:cNvGraphicFramePr>
+            <a:graphicFrameLocks xmlns:a="http://schemas.openxmlformats.org/drawingml/2006/main" noChangeAspect="1"/>
+          </wp:cNvGraphicFramePr>
+          <a:graphic xmlns:a="http://schemas.openxmlformats.org/drawingml/2006/main">
+            <a:graphicData uri="http://schemas.openxmlformats.org/drawingml/2006/picture">
+              <pic:pic xmlns:pic="http://schemas.openxmlformats.org/drawingml/2006/picture">
+                <pic:nvPicPr>
+                  <pic:cNvPr id="0" name="" descr=""/>
+                  <pic:cNvPicPr>
+                    <a:picLocks noChangeAspect="1" noChangeArrowheads="1"/>
+                  </pic:cNvPicPr>
+                </pic:nvPicPr>
+                <pic:blipFill>
+                  <a:blip r:embed="rId1" cstate="none"/>
+                  <a:srcRect/>
+                  <a:stretch>
+                    <a:fillRect/>
+                  </a:stretch>
+                </pic:blipFill>
+                <pic:spPr bwMode="auto">
+                  <a:xfrm>
+                    <a:off x="0" y="0"/>
+                    <a:ext cx="116586000" cy="47625"/>
+                  </a:xfrm>
+                  <a:prstGeom prst="rect">
+                    <a:avLst/>
+                  </a:prstGeom>
+                </pic:spPr>
+              </pic:pic>
+            </a:graphicData>
+          </a:graphic>
+        </wp:inline>
+      </w:drawing>
+    </w:r>
+  </w:p>
+</w:hdr>
+</file>
+
+<file path=word/header3.xml><?xml version="1.0" encoding="utf-8"?>
+<w:hdr xmlns:wpc="http://schemas.microsoft.com/office/word/2010/wordprocessingCanvas" xmlns:mc="http://schemas.openxmlformats.org/markup-compatibility/2006" xmlns:o="urn:schemas-microsoft-com:office:office" xmlns:r="http://schemas.openxmlformats.org/officeDocument/2006/relationships" xmlns:m="http://schemas.openxmlformats.org/officeDocument/2006/math" xmlns:v="urn:schemas-microsoft-com:vml" xmlns:wp14="http://schemas.microsoft.com/office/word/2010/wordprocessingDrawing" xmlns:wp="http://schemas.openxmlformats.org/drawingml/2006/wordprocessingDrawing" xmlns:w10="urn:schemas-microsoft-com:office:word" xmlns:w="http://schemas.openxmlformats.org/wordprocessingml/2006/main" xmlns:w14="http://schemas.microsoft.com/office/word/2010/wordml" xmlns:w15="http://schemas.microsoft.com/office/word/2012/wordml" xmlns:wpg="http://schemas.microsoft.com/office/word/2010/wordprocessingGroup" xmlns:wpi="http://schemas.microsoft.com/office/word/2010/wordprocessingInk" xmlns:wne="http://schemas.microsoft.com/office/word/2006/wordml" xmlns:wps="http://schemas.microsoft.com/office/word/2010/wordprocessingShape" xmlns:cx="http://schemas.microsoft.com/office/drawing/2014/chartex" xmlns:cx1="http://schemas.microsoft.com/office/drawing/2015/9/8/chartex" xmlns:cx2="http://schemas.microsoft.com/office/drawing/2015/10/21/chartex" xmlns:cx3="http://schemas.microsoft.com/office/drawing/2016/5/9/chartex" xmlns:cx4="http://schemas.microsoft.com/office/drawing/2016/5/10/chartex" xmlns:cx5="http://schemas.microsoft.com/office/drawing/2016/5/11/chartex" xmlns:cx6="http://schemas.microsoft.com/office/drawing/2016/5/12/chartex" xmlns:cx7="http://schemas.microsoft.com/office/drawing/2016/5/13/chartex" xmlns:cx8="http://schemas.microsoft.com/office/drawing/2016/5/14/chartex" xmlns:w16cid="http://schemas.microsoft.com/office/word/2016/wordml/cid" xmlns:w16se="http://schemas.microsoft.com/office/word/2015/wordml/symex">
+  <w:tbl>
+    <w:tblPr>
+      <w:tblW w:type="pct" w:w="100%"/>
+      <w:tblBorders>
+        <w:top w:val="none"/>
+        <w:left w:val="none"/>
+        <w:bottom w:val="none"/>
+        <w:right w:val="none"/>
+        <w:insideH w:val="none"/>
+        <w:insideV w:val="none"/>
+      </w:tblBorders>
+    </w:tblPr>
+    <w:tblGrid>
+      <w:gridCol w:w="100"/>
+      <w:gridCol w:w="100"/>
+    </w:tblGrid>
+    <w:tr>
+      <w:tc>
+        <w:tcPr>
+          <w:tcBorders>
+            <w:top w:val="none"/>
+            <w:left w:val="none"/>
+            <w:bottom w:val="none"/>
+            <w:right w:val="none"/>
+          </w:tcBorders>
+        </w:tcPr>
+        <w:p>
+          <w:r>
+            <w:rPr>
+              <w:rFonts w:ascii="Arial" w:cs="Arial" w:eastAsia="Arial" w:hAnsi="Arial"/>
+              <w:b/>
+              <w:bCs/>
+              <w:color w:val="D35400"/>
+              <w:sz w:val="28"/>
+              <w:szCs w:val="28"/>
+            </w:rPr>
+            <w:t xml:space="preserve">123456789</w:t>
+          </w:r>
+        </w:p>
+        <w:p>
+          <w:r>
+            <w:rPr>
+              <w:rFonts w:ascii="Arial" w:cs="Arial" w:eastAsia="Arial" w:hAnsi="Arial"/>
+              <w:b/>
+              <w:bCs/>
+              <w:sz w:val="24"/>
+              <w:szCs w:val="24"/>
+            </w:rPr>
+            <w:t xml:space="preserve">Cont. Sheet No. 3</w:t>
+          </w:r>
+        </w:p>
+      </w:tc>
+      <w:tc>
+        <w:tcPr>
+          <w:tcBorders>
+            <w:top w:val="none"/>
+            <w:left w:val="none"/>
+            <w:bottom w:val="none"/>
+            <w:right w:val="none"/>
+          </w:tcBorders>
+        </w:tcPr>
+        <w:p>
+          <w:pPr>
+            <w:jc w:val="right"/>
+          </w:pPr>
+          <w:r>
+            <w:drawing>
+              <wp:inline distT="0" distB="0" distL="0" distR="0">
+                <wp:extent cx="2047875" cy="714375"/>
+                <wp:effectExtent t="0" r="0" b="0" l="0"/>
+                <wp:docPr id="1" name="" descr="" title=""/>
+                <wp:cNvGraphicFramePr>
+                  <a:graphicFrameLocks xmlns:a="http://schemas.openxmlformats.org/drawingml/2006/main" noChangeAspect="1"/>
+                </wp:cNvGraphicFramePr>
+                <a:graphic xmlns:a="http://schemas.openxmlformats.org/drawingml/2006/main">
+                  <a:graphicData uri="http://schemas.openxmlformats.org/drawingml/2006/picture">
+                    <pic:pic xmlns:pic="http://schemas.openxmlformats.org/drawingml/2006/picture">
+                      <pic:nvPicPr>
+                        <pic:cNvPr id="0" name="" descr=""/>
+                        <pic:cNvPicPr>
+                          <a:picLocks noChangeAspect="1" noChangeArrowheads="1"/>
+                        </pic:cNvPicPr>
+                      </pic:nvPicPr>
+                      <pic:blipFill>
+                        <a:blip r:embed="rId0" cstate="none"/>
+                        <a:srcRect/>
+                        <a:stretch>
+                          <a:fillRect/>
+                        </a:stretch>
+                      </pic:blipFill>
+                      <pic:spPr bwMode="auto">
+                        <a:xfrm>
+                          <a:off x="0" y="0"/>
+                          <a:ext cx="2047875" cy="714375"/>
+                        </a:xfrm>
+                        <a:prstGeom prst="rect">
+                          <a:avLst/>
+                        </a:prstGeom>
+                      </pic:spPr>
+                    </pic:pic>
+                  </a:graphicData>
+                </a:graphic>
+              </wp:inline>
+            </w:drawing>
+          </w:r>
+        </w:p>
+      </w:tc>
+    </w:tr>
+  </w:tbl>
+  <w:p>
+    <w:pPr>
+      <w:spacing w:before="100" w:after="100"/>
+      <w:ind w:left="-749"/>
+    </w:pPr>
+    <w:r>
+      <w:drawing>
+        <wp:inline distT="0" distB="0" distL="0" distR="0">
+          <wp:extent cx="116586000" cy="47625"/>
+          <wp:effectExtent t="0" r="0" b="0" l="0"/>
+          <wp:docPr id="1" name="" descr="" title=""/>
+          <wp:cNvGraphicFramePr>
+            <a:graphicFrameLocks xmlns:a="http://schemas.openxmlformats.org/drawingml/2006/main" noChangeAspect="1"/>
+          </wp:cNvGraphicFramePr>
+          <a:graphic xmlns:a="http://schemas.openxmlformats.org/drawingml/2006/main">
+            <a:graphicData uri="http://schemas.openxmlformats.org/drawingml/2006/picture">
+              <pic:pic xmlns:pic="http://schemas.openxmlformats.org/drawingml/2006/picture">
+                <pic:nvPicPr>
+                  <pic:cNvPr id="0" name="" descr=""/>
+                  <pic:cNvPicPr>
+                    <a:picLocks noChangeAspect="1" noChangeArrowheads="1"/>
+                  </pic:cNvPicPr>
+                </pic:nvPicPr>
+                <pic:blipFill>
+                  <a:blip r:embed="rId1" cstate="none"/>
+                  <a:srcRect/>
+                  <a:stretch>
+                    <a:fillRect/>
+                  </a:stretch>
+                </pic:blipFill>
+                <pic:spPr bwMode="auto">
+                  <a:xfrm>
+                    <a:off x="0" y="0"/>
+                    <a:ext cx="116586000" cy="47625"/>
+                  </a:xfrm>
+                  <a:prstGeom prst="rect">
+                    <a:avLst/>
+                  </a:prstGeom>
+                </pic:spPr>
+              </pic:pic>
+            </a:graphicData>
+          </a:graphic>
+        </wp:inline>
+      </w:drawing>
+    </w:r>
+  </w:p>
+</w:hdr>
+</file>
+
+<file path=word/header4.xml><?xml version="1.0" encoding="utf-8"?>
+<w:hdr xmlns:wpc="http://schemas.microsoft.com/office/word/2010/wordprocessingCanvas" xmlns:mc="http://schemas.openxmlformats.org/markup-compatibility/2006" xmlns:o="urn:schemas-microsoft-com:office:office" xmlns:r="http://schemas.openxmlformats.org/officeDocument/2006/relationships" xmlns:m="http://schemas.openxmlformats.org/officeDocument/2006/math" xmlns:v="urn:schemas-microsoft-com:vml" xmlns:wp14="http://schemas.microsoft.com/office/word/2010/wordprocessingDrawing" xmlns:wp="http://schemas.openxmlformats.org/drawingml/2006/wordprocessingDrawing" xmlns:w10="urn:schemas-microsoft-com:office:word" xmlns:w="http://schemas.openxmlformats.org/wordprocessingml/2006/main" xmlns:w14="http://schemas.microsoft.com/office/word/2010/wordml" xmlns:w15="http://schemas.microsoft.com/office/word/2012/wordml" xmlns:wpg="http://schemas.microsoft.com/office/word/2010/wordprocessingGroup" xmlns:wpi="http://schemas.microsoft.com/office/word/2010/wordprocessingInk" xmlns:wne="http://schemas.microsoft.com/office/word/2006/wordml" xmlns:wps="http://schemas.microsoft.com/office/word/2010/wordprocessingShape" xmlns:cx="http://schemas.microsoft.com/office/drawing/2014/chartex" xmlns:cx1="http://schemas.microsoft.com/office/drawing/2015/9/8/chartex" xmlns:cx2="http://schemas.microsoft.com/office/drawing/2015/10/21/chartex" xmlns:cx3="http://schemas.microsoft.com/office/drawing/2016/5/9/chartex" xmlns:cx4="http://schemas.microsoft.com/office/drawing/2016/5/10/chartex" xmlns:cx5="http://schemas.microsoft.com/office/drawing/2016/5/11/chartex" xmlns:cx6="http://schemas.microsoft.com/office/drawing/2016/5/12/chartex" xmlns:cx7="http://schemas.microsoft.com/office/drawing/2016/5/13/chartex" xmlns:cx8="http://schemas.microsoft.com/office/drawing/2016/5/14/chartex" xmlns:w16cid="http://schemas.microsoft.com/office/word/2016/wordml/cid" xmlns:w16se="http://schemas.microsoft.com/office/word/2015/wordml/symex">
+  <w:tbl>
+    <w:tblPr>
+      <w:tblW w:type="pct" w:w="100%"/>
+      <w:tblBorders>
+        <w:top w:val="none"/>
+        <w:left w:val="none"/>
+        <w:bottom w:val="none"/>
+        <w:right w:val="none"/>
+        <w:insideH w:val="none"/>
+        <w:insideV w:val="none"/>
+      </w:tblBorders>
+    </w:tblPr>
+    <w:tblGrid>
+      <w:gridCol w:w="100"/>
+      <w:gridCol w:w="100"/>
+    </w:tblGrid>
+    <w:tr>
+      <w:tc>
+        <w:tcPr>
+          <w:tcBorders>
+            <w:top w:val="none"/>
+            <w:left w:val="none"/>
+            <w:bottom w:val="none"/>
+            <w:right w:val="none"/>
+          </w:tcBorders>
+        </w:tcPr>
+        <w:p>
+          <w:r>
+            <w:rPr>
+              <w:rFonts w:ascii="Arial" w:cs="Arial" w:eastAsia="Arial" w:hAnsi="Arial"/>
+              <w:b/>
+              <w:bCs/>
+              <w:color w:val="D35400"/>
+              <w:sz w:val="28"/>
+              <w:szCs w:val="28"/>
+            </w:rPr>
+            <w:t xml:space="preserve">123456789</w:t>
+          </w:r>
+        </w:p>
+        <w:p>
+          <w:r>
+            <w:rPr>
+              <w:rFonts w:ascii="Arial" w:cs="Arial" w:eastAsia="Arial" w:hAnsi="Arial"/>
+              <w:b/>
+              <w:bCs/>
+              <w:sz w:val="24"/>
+              <w:szCs w:val="24"/>
+            </w:rPr>
+            <w:t xml:space="preserve">Cont. Sheet No. 4</w:t>
+          </w:r>
+        </w:p>
+      </w:tc>
+      <w:tc>
+        <w:tcPr>
+          <w:tcBorders>
+            <w:top w:val="none"/>
+            <w:left w:val="none"/>
+            <w:bottom w:val="none"/>
+            <w:right w:val="none"/>
+          </w:tcBorders>
+        </w:tcPr>
+        <w:p>
+          <w:pPr>
+            <w:jc w:val="right"/>
+          </w:pPr>
+          <w:r>
+            <w:drawing>
+              <wp:inline distT="0" distB="0" distL="0" distR="0">
+                <wp:extent cx="2047875" cy="714375"/>
+                <wp:effectExtent t="0" r="0" b="0" l="0"/>
+                <wp:docPr id="1" name="" descr="" title=""/>
+                <wp:cNvGraphicFramePr>
+                  <a:graphicFrameLocks xmlns:a="http://schemas.openxmlformats.org/drawingml/2006/main" noChangeAspect="1"/>
+                </wp:cNvGraphicFramePr>
+                <a:graphic xmlns:a="http://schemas.openxmlformats.org/drawingml/2006/main">
+                  <a:graphicData uri="http://schemas.openxmlformats.org/drawingml/2006/picture">
+                    <pic:pic xmlns:pic="http://schemas.openxmlformats.org/drawingml/2006/picture">
+                      <pic:nvPicPr>
+                        <pic:cNvPr id="0" name="" descr=""/>
+                        <pic:cNvPicPr>
+                          <a:picLocks noChangeAspect="1" noChangeArrowheads="1"/>
+                        </pic:cNvPicPr>
+                      </pic:nvPicPr>
+                      <pic:blipFill>
+                        <a:blip r:embed="rId0" cstate="none"/>
+                        <a:srcRect/>
+                        <a:stretch>
+                          <a:fillRect/>
+                        </a:stretch>
+                      </pic:blipFill>
+                      <pic:spPr bwMode="auto">
+                        <a:xfrm>
+                          <a:off x="0" y="0"/>
+                          <a:ext cx="2047875" cy="714375"/>
+                        </a:xfrm>
+                        <a:prstGeom prst="rect">
+                          <a:avLst/>
+                        </a:prstGeom>
+                      </pic:spPr>
+                    </pic:pic>
+                  </a:graphicData>
+                </a:graphic>
+              </wp:inline>
+            </w:drawing>
+          </w:r>
+        </w:p>
+      </w:tc>
+    </w:tr>
+  </w:tbl>
+  <w:p>
+    <w:pPr>
+      <w:spacing w:before="100" w:after="100"/>
+      <w:ind w:left="-749"/>
+    </w:pPr>
+    <w:r>
+      <w:drawing>
+        <wp:inline distT="0" distB="0" distL="0" distR="0">
+          <wp:extent cx="116586000" cy="47625"/>
+          <wp:effectExtent t="0" r="0" b="0" l="0"/>
+          <wp:docPr id="1" name="" descr="" title=""/>
+          <wp:cNvGraphicFramePr>
+            <a:graphicFrameLocks xmlns:a="http://schemas.openxmlformats.org/drawingml/2006/main" noChangeAspect="1"/>
+          </wp:cNvGraphicFramePr>
+          <a:graphic xmlns:a="http://schemas.openxmlformats.org/drawingml/2006/main">
+            <a:graphicData uri="http://schemas.openxmlformats.org/drawingml/2006/picture">
+              <pic:pic xmlns:pic="http://schemas.openxmlformats.org/drawingml/2006/picture">
+                <pic:nvPicPr>
+                  <pic:cNvPr id="0" name="" descr=""/>
+                  <pic:cNvPicPr>
+                    <a:picLocks noChangeAspect="1" noChangeArrowheads="1"/>
+                  </pic:cNvPicPr>
+                </pic:nvPicPr>
+                <pic:blipFill>
+                  <a:blip r:embed="rId1" cstate="none"/>
+                  <a:srcRect/>
+                  <a:stretch>
+                    <a:fillRect/>
+                  </a:stretch>
+                </pic:blipFill>
+                <pic:spPr bwMode="auto">
+                  <a:xfrm>
+                    <a:off x="0" y="0"/>
+                    <a:ext cx="116586000" cy="47625"/>
+                  </a:xfrm>
+                  <a:prstGeom prst="rect">
+                    <a:avLst/>
+                  </a:prstGeom>
+                </pic:spPr>
+              </pic:pic>
+            </a:graphicData>
+          </a:graphic>
+        </wp:inline>
+      </w:drawing>
+    </w:r>
+  </w:p>
+</w:hdr>
+</file>
+
+<file path=word/header5.xml><?xml version="1.0" encoding="utf-8"?>
+<w:hdr xmlns:wpc="http://schemas.microsoft.com/office/word/2010/wordprocessingCanvas" xmlns:mc="http://schemas.openxmlformats.org/markup-compatibility/2006" xmlns:o="urn:schemas-microsoft-com:office:office" xmlns:r="http://schemas.openxmlformats.org/officeDocument/2006/relationships" xmlns:m="http://schemas.openxmlformats.org/officeDocument/2006/math" xmlns:v="urn:schemas-microsoft-com:vml" xmlns:wp14="http://schemas.microsoft.com/office/word/2010/wordprocessingDrawing" xmlns:wp="http://schemas.openxmlformats.org/drawingml/2006/wordprocessingDrawing" xmlns:w10="urn:schemas-microsoft-com:office:word" xmlns:w="http://schemas.openxmlformats.org/wordprocessingml/2006/main" xmlns:w14="http://schemas.microsoft.com/office/word/2010/wordml" xmlns:w15="http://schemas.microsoft.com/office/word/2012/wordml" xmlns:wpg="http://schemas.microsoft.com/office/word/2010/wordprocessingGroup" xmlns:wpi="http://schemas.microsoft.com/office/word/2010/wordprocessingInk" xmlns:wne="http://schemas.microsoft.com/office/word/2006/wordml" xmlns:wps="http://schemas.microsoft.com/office/word/2010/wordprocessingShape" xmlns:cx="http://schemas.microsoft.com/office/drawing/2014/chartex" xmlns:cx1="http://schemas.microsoft.com/office/drawing/2015/9/8/chartex" xmlns:cx2="http://schemas.microsoft.com/office/drawing/2015/10/21/chartex" xmlns:cx3="http://schemas.microsoft.com/office/drawing/2016/5/9/chartex" xmlns:cx4="http://schemas.microsoft.com/office/drawing/2016/5/10/chartex" xmlns:cx5="http://schemas.microsoft.com/office/drawing/2016/5/11/chartex" xmlns:cx6="http://schemas.microsoft.com/office/drawing/2016/5/12/chartex" xmlns:cx7="http://schemas.microsoft.com/office/drawing/2016/5/13/chartex" xmlns:cx8="http://schemas.microsoft.com/office/drawing/2016/5/14/chartex" xmlns:w16cid="http://schemas.microsoft.com/office/word/2016/wordml/cid" xmlns:w16se="http://schemas.microsoft.com/office/word/2015/wordml/symex">
+  <w:tbl>
+    <w:tblPr>
+      <w:tblW w:type="pct" w:w="100%"/>
+      <w:tblBorders>
+        <w:top w:val="none"/>
+        <w:left w:val="none"/>
+        <w:bottom w:val="none"/>
+        <w:right w:val="none"/>
+        <w:insideH w:val="none"/>
+        <w:insideV w:val="none"/>
+      </w:tblBorders>
+    </w:tblPr>
+    <w:tblGrid>
+      <w:gridCol w:w="100"/>
+      <w:gridCol w:w="100"/>
+    </w:tblGrid>
+    <w:tr>
+      <w:tc>
+        <w:tcPr>
+          <w:tcBorders>
+            <w:top w:val="none"/>
+            <w:left w:val="none"/>
+            <w:bottom w:val="none"/>
+            <w:right w:val="none"/>
+          </w:tcBorders>
+        </w:tcPr>
+        <w:p>
+          <w:r>
+            <w:rPr>
+              <w:rFonts w:ascii="Arial" w:cs="Arial" w:eastAsia="Arial" w:hAnsi="Arial"/>
+              <w:b/>
+              <w:bCs/>
+              <w:color w:val="D35400"/>
+              <w:sz w:val="28"/>
+              <w:szCs w:val="28"/>
+            </w:rPr>
+            <w:t xml:space="preserve">123456789</w:t>
+          </w:r>
+        </w:p>
+        <w:p>
+          <w:r>
+            <w:rPr>
+              <w:rFonts w:ascii="Arial" w:cs="Arial" w:eastAsia="Arial" w:hAnsi="Arial"/>
+              <w:b/>
+              <w:bCs/>
+              <w:sz w:val="24"/>
+              <w:szCs w:val="24"/>
+            </w:rPr>
+            <w:t xml:space="preserve">Cont. Sheet No. 5</w:t>
+          </w:r>
+        </w:p>
+      </w:tc>
+      <w:tc>
+        <w:tcPr>
+          <w:tcBorders>
+            <w:top w:val="none"/>
+            <w:left w:val="none"/>
+            <w:bottom w:val="none"/>
+            <w:right w:val="none"/>
+          </w:tcBorders>
+        </w:tcPr>
+        <w:p>
+          <w:pPr>
+            <w:jc w:val="right"/>
+          </w:pPr>
+          <w:r>
+            <w:drawing>
+              <wp:inline distT="0" distB="0" distL="0" distR="0">
+                <wp:extent cx="2047875" cy="714375"/>
+                <wp:effectExtent t="0" r="0" b="0" l="0"/>
+                <wp:docPr id="1" name="" descr="" title=""/>
+                <wp:cNvGraphicFramePr>
+                  <a:graphicFrameLocks xmlns:a="http://schemas.openxmlformats.org/drawingml/2006/main" noChangeAspect="1"/>
+                </wp:cNvGraphicFramePr>
+                <a:graphic xmlns:a="http://schemas.openxmlformats.org/drawingml/2006/main">
+                  <a:graphicData uri="http://schemas.openxmlformats.org/drawingml/2006/picture">
+                    <pic:pic xmlns:pic="http://schemas.openxmlformats.org/drawingml/2006/picture">
+                      <pic:nvPicPr>
+                        <pic:cNvPr id="0" name="" descr=""/>
+                        <pic:cNvPicPr>
+                          <a:picLocks noChangeAspect="1" noChangeArrowheads="1"/>
+                        </pic:cNvPicPr>
+                      </pic:nvPicPr>
+                      <pic:blipFill>
+                        <a:blip r:embed="rId0" cstate="none"/>
+                        <a:srcRect/>
+                        <a:stretch>
+                          <a:fillRect/>
+                        </a:stretch>
+                      </pic:blipFill>
+                      <pic:spPr bwMode="auto">
+                        <a:xfrm>
+                          <a:off x="0" y="0"/>
+                          <a:ext cx="2047875" cy="714375"/>
+                        </a:xfrm>
+                        <a:prstGeom prst="rect">
+                          <a:avLst/>
+                        </a:prstGeom>
+                      </pic:spPr>
+                    </pic:pic>
+                  </a:graphicData>
+                </a:graphic>
+              </wp:inline>
+            </w:drawing>
+          </w:r>
+        </w:p>
+      </w:tc>
+    </w:tr>
+  </w:tbl>
+  <w:p>
+    <w:pPr>
+      <w:spacing w:before="100" w:after="100"/>
+      <w:ind w:left="-749"/>
+    </w:pPr>
+    <w:r>
+      <w:drawing>
+        <wp:inline distT="0" distB="0" distL="0" distR="0">
+          <wp:extent cx="116586000" cy="47625"/>
+          <wp:effectExtent t="0" r="0" b="0" l="0"/>
+          <wp:docPr id="1" name="" descr="" title=""/>
+          <wp:cNvGraphicFramePr>
+            <a:graphicFrameLocks xmlns:a="http://schemas.openxmlformats.org/drawingml/2006/main" noChangeAspect="1"/>
+          </wp:cNvGraphicFramePr>
+          <a:graphic xmlns:a="http://schemas.openxmlformats.org/drawingml/2006/main">
+            <a:graphicData uri="http://schemas.openxmlformats.org/drawingml/2006/picture">
+              <pic:pic xmlns:pic="http://schemas.openxmlformats.org/drawingml/2006/picture">
+                <pic:nvPicPr>
+                  <pic:cNvPr id="0" name="" descr=""/>
+                  <pic:cNvPicPr>
+                    <a:picLocks noChangeAspect="1" noChangeArrowheads="1"/>
+                  </pic:cNvPicPr>
+                </pic:nvPicPr>
+                <pic:blipFill>
+                  <a:blip r:embed="rId1" cstate="none"/>
+                  <a:srcRect/>
+                  <a:stretch>
+                    <a:fillRect/>
+                  </a:stretch>
+                </pic:blipFill>
+                <pic:spPr bwMode="auto">
+                  <a:xfrm>
+                    <a:off x="0" y="0"/>
+                    <a:ext cx="116586000" cy="47625"/>
+                  </a:xfrm>
+                  <a:prstGeom prst="rect">
+                    <a:avLst/>
+                  </a:prstGeom>
+                </pic:spPr>
+              </pic:pic>
+            </a:graphicData>
+          </a:graphic>
+        </wp:inline>
+      </w:drawing>
+    </w:r>
+  </w:p>
+</w:hdr>
+</file>
+
 <file path=word/numbering.xml><?xml version="1.0" encoding="utf-8"?>
 <w:numbering xmlns:wpc="http://schemas.microsoft.com/office/word/2010/wordprocessingCanvas" xmlns:mc="http://schemas.openxmlformats.org/markup-compatibility/2006" xmlns:o="urn:schemas-microsoft-com:office:office" xmlns:r="http://schemas.openxmlformats.org/officeDocument/2006/relationships" xmlns:m="http://schemas.openxmlformats.org/officeDocument/2006/math" xmlns:v="urn:schemas-microsoft-com:vml" xmlns:wp14="http://schemas.microsoft.com/office/word/2010/wordprocessingDrawing" xmlns:wp="http://schemas.openxmlformats.org/drawingml/2006/wordprocessingDrawing" xmlns:w10="urn:schemas-microsoft-com:office:word" xmlns:w="http://schemas.openxmlformats.org/wordprocessingml/2006/main" xmlns:w14="http://schemas.microsoft.com/office/word/2010/wordml" xmlns:w15="http://schemas.microsoft.com/office/word/2012/wordml" xmlns:wpg="http://schemas.microsoft.com/office/word/2010/wordprocessingGroup" xmlns:wpi="http://schemas.microsoft.com/office/word/2010/wordprocessingInk" xmlns:wne="http://schemas.microsoft.com/office/word/2006/wordml" xmlns:wps="http://schemas.microsoft.com/office/word/2010/wordprocessingShape" mc:Ignorable="w14 w15 wp14">
   <w:abstractNum w:abstractNumId="1" w15:restartNumberingAfterBreak="0">

</xml_diff>